<commit_message>
updated Biopolymers and Cell style
author initials without periods and spaces;
pages are abbreviated to last number.
</commit_message>
<xml_diff>
--- a/bpcell_endnote_example.docx
+++ b/bpcell_endnote_example.docx
@@ -199,12 +199,16 @@
         <w:rPr>
           <w:rFonts w:ascii="Times New Roman" w:hAnsi="Times New Roman" w:cs="Times New Roman"/>
           <w:noProof/>
+          <w:lang w:val="en-US"/>
         </w:rPr>
       </w:pPr>
       <w:r>
         <w:fldChar w:fldCharType="begin"/>
       </w:r>
       <w:r>
+        <w:rPr>
+          <w:lang w:val="en-US"/>
+        </w:rPr>
         <w:instrText xml:space="preserve"> ADDIN EN.REFLIST </w:instrText>
       </w:r>
       <w:r>
@@ -215,6 +219,7 @@
         <w:rPr>
           <w:rFonts w:ascii="Calibri" w:hAnsi="Calibri" w:cs="Calibri"/>
           <w:noProof/>
+          <w:lang w:val="en-US"/>
         </w:rPr>
         <w:t xml:space="preserve">1. </w:t>
       </w:r>
@@ -223,13 +228,32 @@
           <w:rFonts w:ascii="Times New Roman" w:hAnsi="Times New Roman" w:cs="Times New Roman"/>
           <w:i/>
           <w:noProof/>
-        </w:rPr>
-        <w:t xml:space="preserve">Friedl P., Wolf K., Lammerding J. </w:t>
-      </w:r>
-      <w:r>
-        <w:rPr>
-          <w:rFonts w:ascii="Times New Roman" w:hAnsi="Times New Roman" w:cs="Times New Roman"/>
-          <w:noProof/>
+          <w:lang w:val="en-US"/>
+        </w:rPr>
+        <w:t>Friedl P, Wolf K, Lammerding J</w:t>
+      </w:r>
+      <w:r>
+        <w:rPr>
+          <w:rFonts w:ascii="Times New Roman" w:hAnsi="Times New Roman" w:cs="Times New Roman"/>
+          <w:noProof/>
+          <w:lang w:val="en-US"/>
+        </w:rPr>
+        <w:t>.</w:t>
+      </w:r>
+      <w:r>
+        <w:rPr>
+          <w:rFonts w:ascii="Times New Roman" w:hAnsi="Times New Roman" w:cs="Times New Roman"/>
+          <w:i/>
+          <w:noProof/>
+          <w:lang w:val="en-US"/>
+        </w:rPr>
+        <w:t xml:space="preserve"> </w:t>
+      </w:r>
+      <w:r>
+        <w:rPr>
+          <w:rFonts w:ascii="Times New Roman" w:hAnsi="Times New Roman" w:cs="Times New Roman"/>
+          <w:noProof/>
+          <w:lang w:val="en-US"/>
         </w:rPr>
         <w:t xml:space="preserve">Nuclear mechanics during cell migration. </w:t>
       </w:r>
@@ -238,6 +262,7 @@
           <w:rFonts w:ascii="Times New Roman" w:hAnsi="Times New Roman" w:cs="Times New Roman"/>
           <w:i/>
           <w:noProof/>
+          <w:lang w:val="en-US"/>
         </w:rPr>
         <w:t>Curr Opin Cell Biol</w:t>
       </w:r>
@@ -245,6 +270,7 @@
         <w:rPr>
           <w:rFonts w:ascii="Times New Roman" w:hAnsi="Times New Roman" w:cs="Times New Roman"/>
           <w:noProof/>
+          <w:lang w:val="en-US"/>
         </w:rPr>
         <w:t xml:space="preserve"> 2011; </w:t>
       </w:r>
@@ -253,6 +279,7 @@
           <w:rFonts w:ascii="Times New Roman" w:hAnsi="Times New Roman" w:cs="Times New Roman"/>
           <w:b/>
           <w:noProof/>
+          <w:lang w:val="en-US"/>
         </w:rPr>
         <w:t>23</w:t>
       </w:r>
@@ -260,6 +287,7 @@
         <w:rPr>
           <w:rFonts w:ascii="Times New Roman" w:hAnsi="Times New Roman" w:cs="Times New Roman"/>
           <w:noProof/>
+          <w:lang w:val="en-US"/>
         </w:rPr>
         <w:t>(1): 55-64.</w:t>
       </w:r>
@@ -271,6 +299,7 @@
         <w:rPr>
           <w:rFonts w:ascii="Times New Roman" w:hAnsi="Times New Roman" w:cs="Times New Roman"/>
           <w:noProof/>
+          <w:lang w:val="en-US"/>
         </w:rPr>
       </w:pPr>
       <w:bookmarkStart w:id="1" w:name="_ENREF_2"/>
@@ -278,6 +307,7 @@
         <w:rPr>
           <w:rFonts w:ascii="Calibri" w:hAnsi="Calibri" w:cs="Calibri"/>
           <w:noProof/>
+          <w:lang w:val="en-US"/>
         </w:rPr>
         <w:t xml:space="preserve">2. </w:t>
       </w:r>
@@ -286,13 +316,32 @@
           <w:rFonts w:ascii="Times New Roman" w:hAnsi="Times New Roman" w:cs="Times New Roman"/>
           <w:i/>
           <w:noProof/>
-        </w:rPr>
-        <w:t xml:space="preserve">Weinberg R. A. </w:t>
-      </w:r>
-      <w:r>
-        <w:rPr>
-          <w:rFonts w:ascii="Times New Roman" w:hAnsi="Times New Roman" w:cs="Times New Roman"/>
-          <w:noProof/>
+          <w:lang w:val="en-US"/>
+        </w:rPr>
+        <w:t>Weinberg RA</w:t>
+      </w:r>
+      <w:r>
+        <w:rPr>
+          <w:rFonts w:ascii="Times New Roman" w:hAnsi="Times New Roman" w:cs="Times New Roman"/>
+          <w:noProof/>
+          <w:lang w:val="en-US"/>
+        </w:rPr>
+        <w:t>.</w:t>
+      </w:r>
+      <w:r>
+        <w:rPr>
+          <w:rFonts w:ascii="Times New Roman" w:hAnsi="Times New Roman" w:cs="Times New Roman"/>
+          <w:i/>
+          <w:noProof/>
+          <w:lang w:val="en-US"/>
+        </w:rPr>
+        <w:t xml:space="preserve"> </w:t>
+      </w:r>
+      <w:r>
+        <w:rPr>
+          <w:rFonts w:ascii="Times New Roman" w:hAnsi="Times New Roman" w:cs="Times New Roman"/>
+          <w:noProof/>
+          <w:lang w:val="en-US"/>
         </w:rPr>
         <w:t>The Biology of Cancer.- New York: "Garland Science".-2013.- 960p.</w:t>
       </w:r>
@@ -304,6 +353,7 @@
         <w:rPr>
           <w:rFonts w:ascii="Times New Roman" w:hAnsi="Times New Roman" w:cs="Times New Roman"/>
           <w:noProof/>
+          <w:lang w:val="en-US"/>
         </w:rPr>
       </w:pPr>
       <w:bookmarkStart w:id="2" w:name="_ENREF_3"/>
@@ -311,6 +361,7 @@
         <w:rPr>
           <w:rFonts w:ascii="Calibri" w:hAnsi="Calibri" w:cs="Calibri"/>
           <w:noProof/>
+          <w:lang w:val="en-US"/>
         </w:rPr>
         <w:t xml:space="preserve">3. </w:t>
       </w:r>
@@ -319,13 +370,32 @@
           <w:rFonts w:ascii="Times New Roman" w:hAnsi="Times New Roman" w:cs="Times New Roman"/>
           <w:i/>
           <w:noProof/>
-        </w:rPr>
-        <w:t xml:space="preserve">Fletcher D. A., Mullins R. D. </w:t>
-      </w:r>
-      <w:r>
-        <w:rPr>
-          <w:rFonts w:ascii="Times New Roman" w:hAnsi="Times New Roman" w:cs="Times New Roman"/>
-          <w:noProof/>
+          <w:lang w:val="en-US"/>
+        </w:rPr>
+        <w:t>Fletcher DA, Mullins RD</w:t>
+      </w:r>
+      <w:r>
+        <w:rPr>
+          <w:rFonts w:ascii="Times New Roman" w:hAnsi="Times New Roman" w:cs="Times New Roman"/>
+          <w:noProof/>
+          <w:lang w:val="en-US"/>
+        </w:rPr>
+        <w:t>.</w:t>
+      </w:r>
+      <w:r>
+        <w:rPr>
+          <w:rFonts w:ascii="Times New Roman" w:hAnsi="Times New Roman" w:cs="Times New Roman"/>
+          <w:i/>
+          <w:noProof/>
+          <w:lang w:val="en-US"/>
+        </w:rPr>
+        <w:t xml:space="preserve"> </w:t>
+      </w:r>
+      <w:r>
+        <w:rPr>
+          <w:rFonts w:ascii="Times New Roman" w:hAnsi="Times New Roman" w:cs="Times New Roman"/>
+          <w:noProof/>
+          <w:lang w:val="en-US"/>
         </w:rPr>
         <w:t xml:space="preserve">Cell mechanics and the cytoskeleton. </w:t>
       </w:r>
@@ -334,6 +404,7 @@
           <w:rFonts w:ascii="Times New Roman" w:hAnsi="Times New Roman" w:cs="Times New Roman"/>
           <w:i/>
           <w:noProof/>
+          <w:lang w:val="en-US"/>
         </w:rPr>
         <w:t>Nature</w:t>
       </w:r>
@@ -341,6 +412,7 @@
         <w:rPr>
           <w:rFonts w:ascii="Times New Roman" w:hAnsi="Times New Roman" w:cs="Times New Roman"/>
           <w:noProof/>
+          <w:lang w:val="en-US"/>
         </w:rPr>
         <w:t xml:space="preserve"> 2010; </w:t>
       </w:r>
@@ -349,6 +421,7 @@
           <w:rFonts w:ascii="Times New Roman" w:hAnsi="Times New Roman" w:cs="Times New Roman"/>
           <w:b/>
           <w:noProof/>
+          <w:lang w:val="en-US"/>
         </w:rPr>
         <w:t>463</w:t>
       </w:r>
@@ -356,8 +429,9 @@
         <w:rPr>
           <w:rFonts w:ascii="Times New Roman" w:hAnsi="Times New Roman" w:cs="Times New Roman"/>
           <w:noProof/>
-        </w:rPr>
-        <w:t>(7280): 485-492.</w:t>
+          <w:lang w:val="en-US"/>
+        </w:rPr>
+        <w:t>(7280): 485-92.</w:t>
       </w:r>
       <w:bookmarkEnd w:id="2"/>
     </w:p>
@@ -367,6 +441,7 @@
         <w:rPr>
           <w:rFonts w:ascii="Calibri" w:hAnsi="Calibri" w:cs="Calibri"/>
           <w:noProof/>
+          <w:lang w:val="en-US"/>
         </w:rPr>
       </w:pPr>
     </w:p>
@@ -876,7 +951,7 @@
 </file>
 
 <file path=customXml/itemProps1.xml><?xml version="1.0" encoding="utf-8"?>
-<ds:datastoreItem xmlns:ds="http://schemas.openxmlformats.org/officeDocument/2006/customXml" ds:itemID="{48D2A4C4-CD97-402A-8227-BAF8825C68E2}">
+<ds:datastoreItem xmlns:ds="http://schemas.openxmlformats.org/officeDocument/2006/customXml" ds:itemID="{12B36FF5-AF26-4555-922D-3A0A0225A2DA}">
   <ds:schemaRefs>
     <ds:schemaRef ds:uri="http://schemas.openxmlformats.org/officeDocument/2006/bibliography"/>
   </ds:schemaRefs>

</xml_diff>